<commit_message>
Now uses a single queue
</commit_message>
<xml_diff>
--- a/src/CPSC331Assignment2-10159608.docx
+++ b/src/CPSC331Assignment2-10159608.docx
@@ -36,35 +36,7 @@
           <w:sz w:val="28"/>
           <w:szCs w:val="36"/>
         </w:rPr>
-        <w:t xml:space="preserve">Section 1: </w:t>
-      </w:r>
-      <w:proofErr w:type="spellStart"/>
-      <w:proofErr w:type="gramStart"/>
-      <w:r>
-        <w:rPr>
-          <w:rFonts w:ascii="Times New Roman" w:hAnsi="Times New Roman" w:cs="Times New Roman"/>
-          <w:sz w:val="28"/>
-          <w:szCs w:val="36"/>
-        </w:rPr>
-        <w:t>getInput</w:t>
-      </w:r>
-      <w:proofErr w:type="spellEnd"/>
-      <w:r>
-        <w:rPr>
-          <w:rFonts w:ascii="Times New Roman" w:hAnsi="Times New Roman" w:cs="Times New Roman"/>
-          <w:sz w:val="28"/>
-          <w:szCs w:val="36"/>
-        </w:rPr>
-        <w:t>(</w:t>
-      </w:r>
-      <w:proofErr w:type="gramEnd"/>
-      <w:r>
-        <w:rPr>
-          <w:rFonts w:ascii="Times New Roman" w:hAnsi="Times New Roman" w:cs="Times New Roman"/>
-          <w:sz w:val="28"/>
-          <w:szCs w:val="36"/>
-        </w:rPr>
-        <w:t>)</w:t>
+        <w:t>Section 1: getInput()</w:t>
       </w:r>
     </w:p>
     <w:p>
@@ -109,33 +81,13 @@
         </w:rPr>
         <w:t xml:space="preserve">Section 2: </w:t>
       </w:r>
-      <w:proofErr w:type="spellStart"/>
-      <w:proofErr w:type="gramStart"/>
       <w:r>
         <w:rPr>
           <w:rFonts w:ascii="Times New Roman" w:hAnsi="Times New Roman" w:cs="Times New Roman"/>
           <w:sz w:val="28"/>
           <w:szCs w:val="36"/>
         </w:rPr>
-        <w:t>getProduct</w:t>
-      </w:r>
-      <w:proofErr w:type="spellEnd"/>
-      <w:r>
-        <w:rPr>
-          <w:rFonts w:ascii="Times New Roman" w:hAnsi="Times New Roman" w:cs="Times New Roman"/>
-          <w:sz w:val="28"/>
-          <w:szCs w:val="36"/>
-        </w:rPr>
-        <w:t>(</w:t>
-      </w:r>
-      <w:proofErr w:type="gramEnd"/>
-      <w:r>
-        <w:rPr>
-          <w:rFonts w:ascii="Times New Roman" w:hAnsi="Times New Roman" w:cs="Times New Roman"/>
-          <w:sz w:val="28"/>
-          <w:szCs w:val="36"/>
-        </w:rPr>
-        <w:t>)</w:t>
+        <w:t>getProduct()</w:t>
       </w:r>
     </w:p>
     <w:p>
@@ -153,7 +105,70 @@
           <w:szCs w:val="36"/>
         </w:rPr>
         <w:tab/>
-        <w:t>This sections is broken down into two subsections, discussed later, with the overarching goal of finding the product of the numbers by finding and summing intermediates.</w:t>
+      </w:r>
+      <w:r>
+        <w:rPr>
+          <w:rFonts w:ascii="Times New Roman" w:hAnsi="Times New Roman" w:cs="Times New Roman"/>
+          <w:sz w:val="24"/>
+          <w:szCs w:val="36"/>
+        </w:rPr>
+        <w:t xml:space="preserve">This section </w:t>
+      </w:r>
+      <w:r>
+        <w:rPr>
+          <w:rFonts w:ascii="Times New Roman" w:hAnsi="Times New Roman" w:cs="Times New Roman"/>
+          <w:sz w:val="24"/>
+          <w:szCs w:val="36"/>
+        </w:rPr>
+        <w:t xml:space="preserve">finds all intermediate products of the multiplication with nested loops that traverse the number strings, starting at the back, and multiplying each character and adding a carry. The carry is adjusted when the result is greater than 10 and the result is also adjusted. After this the result is added to the front of the current intermediate string. At the end of the inner loop any remaining carry is added to the front of the intermediate, then the carry is reset and the intermediate is pushed to the </w:t>
+      </w:r>
+      <w:r>
+        <w:rPr>
+          <w:rFonts w:ascii="Times New Roman" w:hAnsi="Times New Roman" w:cs="Times New Roman"/>
+          <w:sz w:val="24"/>
+          <w:szCs w:val="36"/>
+        </w:rPr>
+        <w:t>end</w:t>
+      </w:r>
+      <w:r>
+        <w:rPr>
+          <w:rFonts w:ascii="Times New Roman" w:hAnsi="Times New Roman" w:cs="Times New Roman"/>
+          <w:sz w:val="24"/>
+          <w:szCs w:val="36"/>
+        </w:rPr>
+        <w:t xml:space="preserve"> of the </w:t>
+      </w:r>
+      <w:r>
+        <w:rPr>
+          <w:rFonts w:ascii="Times New Roman" w:hAnsi="Times New Roman" w:cs="Times New Roman"/>
+          <w:sz w:val="24"/>
+          <w:szCs w:val="36"/>
+        </w:rPr>
+        <w:t>intermediate queue</w:t>
+      </w:r>
+      <w:r>
+        <w:rPr>
+          <w:rFonts w:ascii="Times New Roman" w:hAnsi="Times New Roman" w:cs="Times New Roman"/>
+          <w:sz w:val="24"/>
+          <w:szCs w:val="36"/>
+        </w:rPr>
+        <w:t>.</w:t>
+      </w:r>
+      <w:r>
+        <w:rPr>
+          <w:rFonts w:ascii="Times New Roman" w:hAnsi="Times New Roman" w:cs="Times New Roman"/>
+          <w:sz w:val="24"/>
+          <w:szCs w:val="36"/>
+        </w:rPr>
+        <w:t xml:space="preserve"> Then the intermediate is added to the current product to find the total product, after this </w:t>
+      </w:r>
+      <w:r>
+        <w:rPr>
+          <w:rFonts w:ascii="Times New Roman" w:hAnsi="Times New Roman" w:cs="Times New Roman"/>
+          <w:sz w:val="24"/>
+          <w:szCs w:val="36"/>
+        </w:rPr>
+        <w:t>the current intermediate is reset and filled with zeroes depending on the current iteration. Finally, the loop counter is decremented and the loop continues.</w:t>
       </w:r>
     </w:p>
     <w:p>
@@ -186,35 +201,7 @@
           <w:sz w:val="28"/>
           <w:szCs w:val="36"/>
         </w:rPr>
-        <w:t xml:space="preserve">: </w:t>
-      </w:r>
-      <w:proofErr w:type="spellStart"/>
-      <w:proofErr w:type="gramStart"/>
-      <w:r>
-        <w:rPr>
-          <w:rFonts w:ascii="Times New Roman" w:hAnsi="Times New Roman" w:cs="Times New Roman"/>
-          <w:sz w:val="28"/>
-          <w:szCs w:val="36"/>
-        </w:rPr>
-        <w:t>printResults</w:t>
-      </w:r>
-      <w:proofErr w:type="spellEnd"/>
-      <w:r>
-        <w:rPr>
-          <w:rFonts w:ascii="Times New Roman" w:hAnsi="Times New Roman" w:cs="Times New Roman"/>
-          <w:sz w:val="28"/>
-          <w:szCs w:val="36"/>
-        </w:rPr>
-        <w:t>(</w:t>
-      </w:r>
-      <w:proofErr w:type="gramEnd"/>
-      <w:r>
-        <w:rPr>
-          <w:rFonts w:ascii="Times New Roman" w:hAnsi="Times New Roman" w:cs="Times New Roman"/>
-          <w:sz w:val="28"/>
-          <w:szCs w:val="36"/>
-        </w:rPr>
-        <w:t>)</w:t>
+        <w:t>: printResults()</w:t>
       </w:r>
     </w:p>
     <w:p>
@@ -267,8 +254,6 @@
         </w:rPr>
         <w:t xml:space="preserve">: </w:t>
       </w:r>
-      <w:proofErr w:type="spellStart"/>
-      <w:proofErr w:type="gramStart"/>
       <w:r>
         <w:rPr>
           <w:rFonts w:ascii="Times New Roman" w:hAnsi="Times New Roman" w:cs="Times New Roman"/>
@@ -277,23 +262,13 @@
         </w:rPr>
         <w:t>printIntermediates</w:t>
       </w:r>
-      <w:proofErr w:type="spellEnd"/>
       <w:r>
         <w:rPr>
           <w:rFonts w:ascii="Times New Roman" w:hAnsi="Times New Roman" w:cs="Times New Roman"/>
           <w:sz w:val="28"/>
           <w:szCs w:val="36"/>
         </w:rPr>
-        <w:t>(</w:t>
-      </w:r>
-      <w:proofErr w:type="gramEnd"/>
-      <w:r>
-        <w:rPr>
-          <w:rFonts w:ascii="Times New Roman" w:hAnsi="Times New Roman" w:cs="Times New Roman"/>
-          <w:sz w:val="28"/>
-          <w:szCs w:val="36"/>
-        </w:rPr>
-        <w:t>)</w:t>
+        <w:t>()</w:t>
       </w:r>
     </w:p>
     <w:p>
@@ -319,7 +294,55 @@
           <w:sz w:val="24"/>
           <w:szCs w:val="36"/>
         </w:rPr>
-        <w:t>prints out the intermediates by popping them from the stack and printing until the stack is empty.</w:t>
+        <w:t xml:space="preserve">prints out the intermediates by </w:t>
+      </w:r>
+      <w:r>
+        <w:rPr>
+          <w:rFonts w:ascii="Times New Roman" w:hAnsi="Times New Roman" w:cs="Times New Roman"/>
+          <w:sz w:val="24"/>
+          <w:szCs w:val="36"/>
+        </w:rPr>
+        <w:t>dequeuing</w:t>
+      </w:r>
+      <w:r>
+        <w:rPr>
+          <w:rFonts w:ascii="Times New Roman" w:hAnsi="Times New Roman" w:cs="Times New Roman"/>
+          <w:sz w:val="24"/>
+          <w:szCs w:val="36"/>
+        </w:rPr>
+        <w:t xml:space="preserve"> them from the </w:t>
+      </w:r>
+      <w:r>
+        <w:rPr>
+          <w:rFonts w:ascii="Times New Roman" w:hAnsi="Times New Roman" w:cs="Times New Roman"/>
+          <w:sz w:val="24"/>
+          <w:szCs w:val="36"/>
+        </w:rPr>
+        <w:t>queue</w:t>
+      </w:r>
+      <w:r>
+        <w:rPr>
+          <w:rFonts w:ascii="Times New Roman" w:hAnsi="Times New Roman" w:cs="Times New Roman"/>
+          <w:sz w:val="24"/>
+          <w:szCs w:val="36"/>
+        </w:rPr>
+        <w:t xml:space="preserve"> and printing until the </w:t>
+      </w:r>
+      <w:r>
+        <w:rPr>
+          <w:rFonts w:ascii="Times New Roman" w:hAnsi="Times New Roman" w:cs="Times New Roman"/>
+          <w:sz w:val="24"/>
+          <w:szCs w:val="36"/>
+        </w:rPr>
+        <w:t>queue</w:t>
+      </w:r>
+      <w:r>
+        <w:rPr>
+          <w:rFonts w:ascii="Times New Roman" w:hAnsi="Times New Roman" w:cs="Times New Roman"/>
+          <w:sz w:val="24"/>
+          <w:szCs w:val="36"/>
+        </w:rPr>
+        <w:t xml:space="preserve"> is empty.</w:t>
       </w:r>
     </w:p>
     <w:p>
@@ -336,7 +359,7 @@
           <w:sz w:val="28"/>
           <w:szCs w:val="36"/>
         </w:rPr>
-        <w:t>Helper Section 1</w:t>
+        <w:t>Helper</w:t>
       </w:r>
       <w:r>
         <w:rPr>
@@ -344,17 +367,15 @@
           <w:sz w:val="28"/>
           <w:szCs w:val="36"/>
         </w:rPr>
-        <w:t xml:space="preserve">: </w:t>
-      </w:r>
-      <w:proofErr w:type="spellStart"/>
-      <w:proofErr w:type="gramStart"/>
+        <w:t xml:space="preserve"> Section</w:t>
+      </w:r>
       <w:r>
         <w:rPr>
           <w:rFonts w:ascii="Times New Roman" w:hAnsi="Times New Roman" w:cs="Times New Roman"/>
           <w:sz w:val="28"/>
           <w:szCs w:val="36"/>
         </w:rPr>
-        <w:t>get</w:t>
+        <w:t xml:space="preserve"> 1</w:t>
       </w:r>
       <w:r>
         <w:rPr>
@@ -362,26 +383,8 @@
           <w:sz w:val="28"/>
           <w:szCs w:val="36"/>
         </w:rPr>
-        <w:t>Intermediate</w:t>
-      </w:r>
-      <w:r>
-        <w:rPr>
-          <w:rFonts w:ascii="Times New Roman" w:hAnsi="Times New Roman" w:cs="Times New Roman"/>
-          <w:sz w:val="28"/>
-          <w:szCs w:val="36"/>
-        </w:rPr>
-        <w:t>s</w:t>
-      </w:r>
-      <w:proofErr w:type="spellEnd"/>
-      <w:r>
-        <w:rPr>
-          <w:rFonts w:ascii="Times New Roman" w:hAnsi="Times New Roman" w:cs="Times New Roman"/>
-          <w:sz w:val="28"/>
-          <w:szCs w:val="36"/>
-        </w:rPr>
-        <w:t>(</w:t>
-      </w:r>
-      <w:proofErr w:type="gramEnd"/>
+        <w:t>: padString(s, length</w:t>
+      </w:r>
       <w:r>
         <w:rPr>
           <w:rFonts w:ascii="Times New Roman" w:hAnsi="Times New Roman" w:cs="Times New Roman"/>
@@ -406,7 +409,7 @@
           <w:szCs w:val="36"/>
         </w:rPr>
         <w:tab/>
-        <w:t xml:space="preserve">This section </w:t>
+        <w:t>This section will loop until the length of the string, s, is equal to the target length, length. This is done with</w:t>
       </w:r>
       <w:r>
         <w:rPr>
@@ -414,7 +417,7 @@
           <w:sz w:val="24"/>
           <w:szCs w:val="36"/>
         </w:rPr>
-        <w:t xml:space="preserve">finds all intermediate products of the multiplication with nested loops that traverse the number strings, starting at the back, and multiplying each character and adding a carry. The carry is adjusted when the result is greater than 10 and the result is also adjusted. After this the result is </w:t>
+        <w:t xml:space="preserve"> a simple loop, in the loop a ‘0’ is added to the front</w:t>
       </w:r>
       <w:r>
         <w:rPr>
@@ -422,455 +425,420 @@
           <w:sz w:val="24"/>
           <w:szCs w:val="36"/>
         </w:rPr>
-        <w:t xml:space="preserve">added to the front of the current intermediate string. At the end of the inner loop any remaining carry is added to the front of the intermediate, then the carry is reset and the intermediate is pushed to the top of the </w:t>
-      </w:r>
-      <w:proofErr w:type="spellStart"/>
+        <w:t xml:space="preserve"> of the strin</w:t>
+      </w:r>
       <w:r>
         <w:rPr>
           <w:rFonts w:ascii="Times New Roman" w:hAnsi="Times New Roman" w:cs="Times New Roman"/>
           <w:sz w:val="24"/>
           <w:szCs w:val="36"/>
         </w:rPr>
-        <w:t>intermediateStack</w:t>
-      </w:r>
-      <w:proofErr w:type="spellEnd"/>
+        <w:t>g</w:t>
+      </w:r>
       <w:r>
         <w:rPr>
           <w:rFonts w:ascii="Times New Roman" w:hAnsi="Times New Roman" w:cs="Times New Roman"/>
           <w:sz w:val="24"/>
           <w:szCs w:val="36"/>
         </w:rPr>
-        <w:t xml:space="preserve">. Then the current intermediate is reset and filled with zeroes depending on the current iteration. </w:t>
+        <w:t>. Finally, the padded string is returned.</w:t>
+      </w:r>
+    </w:p>
+    <w:p>
+      <w:pPr>
+        <w:rPr>
+          <w:rFonts w:ascii="Times New Roman" w:hAnsi="Times New Roman" w:cs="Times New Roman"/>
+          <w:sz w:val="28"/>
+          <w:szCs w:val="36"/>
+        </w:rPr>
+      </w:pPr>
+      <w:r>
+        <w:rPr>
+          <w:rFonts w:ascii="Times New Roman" w:hAnsi="Times New Roman" w:cs="Times New Roman"/>
+          <w:sz w:val="28"/>
+          <w:szCs w:val="36"/>
+        </w:rPr>
+        <w:t>Helper</w:t>
+      </w:r>
+      <w:r>
+        <w:rPr>
+          <w:rFonts w:ascii="Times New Roman" w:hAnsi="Times New Roman" w:cs="Times New Roman"/>
+          <w:sz w:val="28"/>
+          <w:szCs w:val="36"/>
+        </w:rPr>
+        <w:t xml:space="preserve"> Section</w:t>
+      </w:r>
+      <w:r>
+        <w:rPr>
+          <w:rFonts w:ascii="Times New Roman" w:hAnsi="Times New Roman" w:cs="Times New Roman"/>
+          <w:sz w:val="28"/>
+          <w:szCs w:val="36"/>
+        </w:rPr>
+        <w:t xml:space="preserve"> 2</w:t>
+      </w:r>
+      <w:r>
+        <w:rPr>
+          <w:rFonts w:ascii="Times New Roman" w:hAnsi="Times New Roman" w:cs="Times New Roman"/>
+          <w:sz w:val="28"/>
+          <w:szCs w:val="36"/>
+        </w:rPr>
+        <w:t xml:space="preserve">: </w:t>
+      </w:r>
+      <w:r>
+        <w:rPr>
+          <w:rFonts w:ascii="Times New Roman" w:hAnsi="Times New Roman" w:cs="Times New Roman"/>
+          <w:sz w:val="28"/>
+          <w:szCs w:val="36"/>
+        </w:rPr>
+        <w:t>sumNumbers</w:t>
+      </w:r>
+      <w:r>
+        <w:rPr>
+          <w:rFonts w:ascii="Times New Roman" w:hAnsi="Times New Roman" w:cs="Times New Roman"/>
+          <w:sz w:val="28"/>
+          <w:szCs w:val="36"/>
+        </w:rPr>
+        <w:t>(s</w:t>
+      </w:r>
+      <w:r>
+        <w:rPr>
+          <w:rFonts w:ascii="Times New Roman" w:hAnsi="Times New Roman" w:cs="Times New Roman"/>
+          <w:sz w:val="28"/>
+          <w:szCs w:val="36"/>
+        </w:rPr>
+        <w:t>1, s2</w:t>
+      </w:r>
+      <w:r>
+        <w:rPr>
+          <w:rFonts w:ascii="Times New Roman" w:hAnsi="Times New Roman" w:cs="Times New Roman"/>
+          <w:sz w:val="28"/>
+          <w:szCs w:val="36"/>
+        </w:rPr>
+        <w:t>)</w:t>
+      </w:r>
+    </w:p>
+    <w:p>
+      <w:pPr>
+        <w:rPr>
+          <w:rFonts w:ascii="Times New Roman" w:hAnsi="Times New Roman" w:cs="Times New Roman"/>
+          <w:sz w:val="24"/>
+          <w:szCs w:val="36"/>
+        </w:rPr>
+      </w:pPr>
+      <w:r>
+        <w:rPr>
+          <w:rFonts w:ascii="Times New Roman" w:hAnsi="Times New Roman" w:cs="Times New Roman"/>
+          <w:sz w:val="24"/>
+          <w:szCs w:val="36"/>
+        </w:rPr>
+        <w:tab/>
+        <w:t>This section wi</w:t>
+      </w:r>
+      <w:r>
+        <w:rPr>
+          <w:rFonts w:ascii="Times New Roman" w:hAnsi="Times New Roman" w:cs="Times New Roman"/>
+          <w:sz w:val="24"/>
+          <w:szCs w:val="36"/>
+        </w:rPr>
+        <w:t xml:space="preserve">ll loop through both string, starting at the end, and at each character and carry together to find the result. The result and carry are adjusted and the result is joined to the front of the sum string. </w:t>
+      </w:r>
+      <w:r>
+        <w:rPr>
+          <w:rFonts w:ascii="Times New Roman" w:hAnsi="Times New Roman" w:cs="Times New Roman"/>
+          <w:sz w:val="24"/>
+          <w:szCs w:val="36"/>
+        </w:rPr>
+        <w:t xml:space="preserve">When the loop has </w:t>
+      </w:r>
+      <w:r>
+        <w:rPr>
+          <w:rFonts w:ascii="Times New Roman" w:hAnsi="Times New Roman" w:cs="Times New Roman"/>
+          <w:sz w:val="24"/>
+          <w:szCs w:val="36"/>
+        </w:rPr>
+        <w:t>ended,</w:t>
+      </w:r>
+      <w:r>
+        <w:rPr>
+          <w:rFonts w:ascii="Times New Roman" w:hAnsi="Times New Roman" w:cs="Times New Roman"/>
+          <w:sz w:val="24"/>
+          <w:szCs w:val="36"/>
+        </w:rPr>
+        <w:t xml:space="preserve"> </w:t>
+      </w:r>
+      <w:r>
+        <w:rPr>
+          <w:rFonts w:ascii="Times New Roman" w:hAnsi="Times New Roman" w:cs="Times New Roman"/>
+          <w:sz w:val="24"/>
+          <w:szCs w:val="36"/>
+        </w:rPr>
+        <w:t>any remaining carry is added to the front of sum and sum is returned.</w:t>
+      </w:r>
+    </w:p>
+    <w:p>
+      <w:pPr>
+        <w:rPr>
+          <w:rFonts w:ascii="Times New Roman" w:hAnsi="Times New Roman" w:cs="Times New Roman"/>
+          <w:sz w:val="24"/>
+          <w:szCs w:val="36"/>
+        </w:rPr>
+      </w:pPr>
+    </w:p>
+    <w:p>
+      <w:pPr>
+        <w:jc w:val="center"/>
+        <w:rPr>
+          <w:rFonts w:ascii="Times New Roman" w:hAnsi="Times New Roman" w:cs="Times New Roman"/>
+          <w:sz w:val="36"/>
+          <w:szCs w:val="36"/>
+          <w:u w:val="single"/>
+        </w:rPr>
+      </w:pPr>
+    </w:p>
+    <w:p>
+      <w:pPr>
+        <w:jc w:val="center"/>
+        <w:rPr>
+          <w:rFonts w:ascii="Times New Roman" w:hAnsi="Times New Roman" w:cs="Times New Roman"/>
+          <w:sz w:val="36"/>
+          <w:szCs w:val="36"/>
+          <w:u w:val="single"/>
+        </w:rPr>
+      </w:pPr>
+    </w:p>
+    <w:p>
+      <w:pPr>
+        <w:jc w:val="center"/>
+        <w:rPr>
+          <w:rFonts w:ascii="Times New Roman" w:hAnsi="Times New Roman" w:cs="Times New Roman"/>
+          <w:sz w:val="36"/>
+          <w:szCs w:val="36"/>
+          <w:u w:val="single"/>
+        </w:rPr>
+      </w:pPr>
+      <w:r>
+        <w:rPr>
+          <w:rFonts w:ascii="Times New Roman" w:hAnsi="Times New Roman" w:cs="Times New Roman"/>
+          <w:sz w:val="36"/>
+          <w:szCs w:val="36"/>
+          <w:u w:val="single"/>
+        </w:rPr>
+        <w:lastRenderedPageBreak/>
+        <w:t>Proofs</w:t>
+      </w:r>
+    </w:p>
+    <w:p>
+      <w:pPr>
+        <w:rPr>
+          <w:rFonts w:ascii="Times New Roman" w:hAnsi="Times New Roman" w:cs="Times New Roman"/>
+          <w:sz w:val="28"/>
+          <w:szCs w:val="36"/>
+        </w:rPr>
+      </w:pPr>
+      <w:r>
+        <w:rPr>
+          <w:rFonts w:ascii="Times New Roman" w:hAnsi="Times New Roman" w:cs="Times New Roman"/>
+          <w:sz w:val="28"/>
+          <w:szCs w:val="36"/>
+        </w:rPr>
+        <w:t>Section 1: getInput()</w:t>
+      </w:r>
+    </w:p>
+    <w:p>
+      <w:pPr>
+        <w:rPr>
+          <w:rFonts w:ascii="Times New Roman" w:hAnsi="Times New Roman" w:cs="Times New Roman"/>
+          <w:sz w:val="24"/>
+          <w:szCs w:val="36"/>
+        </w:rPr>
+      </w:pPr>
+      <w:r>
+        <w:rPr>
+          <w:rFonts w:ascii="Times New Roman" w:hAnsi="Times New Roman" w:cs="Times New Roman"/>
+          <w:sz w:val="24"/>
+          <w:szCs w:val="36"/>
+        </w:rPr>
+        <w:t>Line 49-63</w:t>
+      </w:r>
+    </w:p>
+    <w:p>
+      <w:pPr>
+        <w:ind w:firstLine="720"/>
+        <w:rPr>
+          <w:rFonts w:ascii="Times New Roman" w:hAnsi="Times New Roman" w:cs="Times New Roman"/>
+          <w:sz w:val="24"/>
+          <w:szCs w:val="36"/>
+        </w:rPr>
+      </w:pPr>
+      <w:r>
+        <w:rPr>
+          <w:rFonts w:ascii="Times New Roman" w:hAnsi="Times New Roman" w:cs="Times New Roman"/>
+          <w:sz w:val="24"/>
+          <w:szCs w:val="36"/>
+        </w:rPr>
+        <w:t>Pre-Condition</w:t>
+      </w:r>
+    </w:p>
+    <w:p>
+      <w:pPr>
+        <w:pStyle w:val="ListParagraph"/>
+        <w:numPr>
+          <w:ilvl w:val="0"/>
+          <w:numId w:val="50"/>
+        </w:numPr>
+        <w:rPr>
+          <w:rFonts w:ascii="Times New Roman" w:hAnsi="Times New Roman" w:cs="Times New Roman"/>
+          <w:sz w:val="24"/>
+          <w:szCs w:val="36"/>
+        </w:rPr>
+      </w:pPr>
+      <w:r>
+        <w:rPr>
+          <w:rFonts w:ascii="Times New Roman" w:hAnsi="Times New Roman" w:cs="Times New Roman"/>
+          <w:sz w:val="24"/>
+          <w:szCs w:val="36"/>
+        </w:rPr>
+        <w:t>num</w:t>
+      </w:r>
+      <w:r>
+        <w:rPr>
+          <w:rFonts w:ascii="Times New Roman" w:hAnsi="Times New Roman" w:cs="Times New Roman"/>
+          <w:sz w:val="24"/>
+          <w:szCs w:val="36"/>
+        </w:rPr>
+        <w:t>1, num2 have been declared but not initialized</w:t>
+      </w:r>
+    </w:p>
+    <w:p>
+      <w:pPr>
+        <w:ind w:left="720"/>
+        <w:rPr>
+          <w:rFonts w:ascii="Times New Roman" w:hAnsi="Times New Roman" w:cs="Times New Roman"/>
+          <w:sz w:val="24"/>
+          <w:szCs w:val="36"/>
+        </w:rPr>
+      </w:pPr>
+      <w:r>
+        <w:rPr>
+          <w:rFonts w:ascii="Times New Roman" w:hAnsi="Times New Roman" w:cs="Times New Roman"/>
+          <w:sz w:val="24"/>
+          <w:szCs w:val="36"/>
+        </w:rPr>
+        <w:t>Post-Condition</w:t>
+      </w:r>
+    </w:p>
+    <w:p>
+      <w:pPr>
+        <w:pStyle w:val="ListParagraph"/>
+        <w:numPr>
+          <w:ilvl w:val="0"/>
+          <w:numId w:val="51"/>
+        </w:numPr>
+        <w:rPr>
+          <w:rFonts w:ascii="Times New Roman" w:hAnsi="Times New Roman" w:cs="Times New Roman"/>
+          <w:sz w:val="24"/>
+          <w:szCs w:val="36"/>
+        </w:rPr>
+      </w:pPr>
+      <w:r>
+        <w:rPr>
+          <w:rFonts w:ascii="Times New Roman" w:hAnsi="Times New Roman" w:cs="Times New Roman"/>
+          <w:sz w:val="24"/>
+          <w:szCs w:val="36"/>
+        </w:rPr>
+        <w:t>num</w:t>
+      </w:r>
+      <w:r>
+        <w:rPr>
+          <w:rFonts w:ascii="Times New Roman" w:hAnsi="Times New Roman" w:cs="Times New Roman"/>
+          <w:sz w:val="24"/>
+          <w:szCs w:val="36"/>
+        </w:rPr>
+        <w:t>1, num2 have the user’s values</w:t>
+      </w:r>
+    </w:p>
+    <w:p>
+      <w:pPr>
+        <w:ind w:left="720"/>
+        <w:rPr>
+          <w:rFonts w:ascii="Times New Roman" w:hAnsi="Times New Roman" w:cs="Times New Roman"/>
+          <w:sz w:val="24"/>
+          <w:szCs w:val="36"/>
+        </w:rPr>
+      </w:pPr>
+      <w:r>
+        <w:rPr>
+          <w:rFonts w:ascii="Times New Roman" w:hAnsi="Times New Roman" w:cs="Times New Roman"/>
+          <w:sz w:val="24"/>
+          <w:szCs w:val="36"/>
+        </w:rPr>
+        <w:t>Proof</w:t>
+      </w:r>
+    </w:p>
+    <w:p>
+      <w:pPr>
+        <w:ind w:left="720"/>
+        <w:rPr>
+          <w:rFonts w:ascii="Times New Roman" w:hAnsi="Times New Roman" w:cs="Times New Roman"/>
+          <w:sz w:val="24"/>
+          <w:szCs w:val="36"/>
+        </w:rPr>
+      </w:pPr>
+      <w:r>
+        <w:rPr>
+          <w:rFonts w:ascii="Times New Roman" w:hAnsi="Times New Roman" w:cs="Times New Roman"/>
+          <w:sz w:val="24"/>
+          <w:szCs w:val="36"/>
+        </w:rPr>
+        <w:tab/>
+        <w:t>Trivial, prebuilt java class (Scanner) takes input and assigns to a variable.</w:t>
+      </w:r>
+    </w:p>
+    <w:p>
+      <w:pPr>
+        <w:rPr>
+          <w:rFonts w:ascii="Times New Roman" w:hAnsi="Times New Roman" w:cs="Times New Roman"/>
+          <w:sz w:val="24"/>
+          <w:szCs w:val="36"/>
+        </w:rPr>
+      </w:pPr>
+    </w:p>
+    <w:p>
+      <w:pPr>
+        <w:rPr>
+          <w:rFonts w:ascii="Times New Roman" w:hAnsi="Times New Roman" w:cs="Times New Roman"/>
+          <w:sz w:val="28"/>
+          <w:szCs w:val="36"/>
+        </w:rPr>
+      </w:pPr>
+      <w:r>
+        <w:rPr>
+          <w:rFonts w:ascii="Times New Roman" w:hAnsi="Times New Roman" w:cs="Times New Roman"/>
+          <w:sz w:val="28"/>
+          <w:szCs w:val="36"/>
+        </w:rPr>
+        <w:t>Section 2: getProduct</w:t>
+      </w:r>
+      <w:r>
+        <w:rPr>
+          <w:rFonts w:ascii="Times New Roman" w:hAnsi="Times New Roman" w:cs="Times New Roman"/>
+          <w:sz w:val="28"/>
+          <w:szCs w:val="36"/>
+        </w:rPr>
+        <w:t>()</w:t>
       </w:r>
       <w:bookmarkStart w:id="0" w:name="_GoBack"/>
       <w:bookmarkEnd w:id="0"/>
-      <w:r>
-        <w:rPr>
-          <w:rFonts w:ascii="Times New Roman" w:hAnsi="Times New Roman" w:cs="Times New Roman"/>
-          <w:sz w:val="24"/>
-          <w:szCs w:val="36"/>
-        </w:rPr>
-        <w:t>Finally,</w:t>
-      </w:r>
-      <w:r>
-        <w:rPr>
-          <w:rFonts w:ascii="Times New Roman" w:hAnsi="Times New Roman" w:cs="Times New Roman"/>
-          <w:sz w:val="24"/>
-          <w:szCs w:val="36"/>
-        </w:rPr>
-        <w:t xml:space="preserve"> the loop counter is decremented and the loop continues.</w:t>
-      </w:r>
     </w:p>
     <w:p>
       <w:pPr>
         <w:rPr>
           <w:rFonts w:ascii="Times New Roman" w:hAnsi="Times New Roman" w:cs="Times New Roman"/>
-          <w:sz w:val="28"/>
-          <w:szCs w:val="36"/>
-        </w:rPr>
-      </w:pPr>
-      <w:r>
-        <w:rPr>
-          <w:rFonts w:ascii="Times New Roman" w:hAnsi="Times New Roman" w:cs="Times New Roman"/>
-          <w:sz w:val="28"/>
-          <w:szCs w:val="36"/>
-        </w:rPr>
-        <w:t>Helper Section</w:t>
-      </w:r>
-      <w:r>
-        <w:rPr>
-          <w:rFonts w:ascii="Times New Roman" w:hAnsi="Times New Roman" w:cs="Times New Roman"/>
-          <w:sz w:val="28"/>
-          <w:szCs w:val="36"/>
-        </w:rPr>
-        <w:t xml:space="preserve"> 2</w:t>
-      </w:r>
-      <w:r>
-        <w:rPr>
-          <w:rFonts w:ascii="Times New Roman" w:hAnsi="Times New Roman" w:cs="Times New Roman"/>
-          <w:sz w:val="28"/>
-          <w:szCs w:val="36"/>
-        </w:rPr>
-        <w:t xml:space="preserve">: </w:t>
-      </w:r>
-      <w:proofErr w:type="spellStart"/>
-      <w:proofErr w:type="gramStart"/>
-      <w:r>
-        <w:rPr>
-          <w:rFonts w:ascii="Times New Roman" w:hAnsi="Times New Roman" w:cs="Times New Roman"/>
-          <w:sz w:val="28"/>
-          <w:szCs w:val="36"/>
-        </w:rPr>
-        <w:t>sum</w:t>
-      </w:r>
-      <w:r>
-        <w:rPr>
-          <w:rFonts w:ascii="Times New Roman" w:hAnsi="Times New Roman" w:cs="Times New Roman"/>
-          <w:sz w:val="28"/>
-          <w:szCs w:val="36"/>
-        </w:rPr>
-        <w:t>Intermediates</w:t>
-      </w:r>
-      <w:proofErr w:type="spellEnd"/>
-      <w:r>
-        <w:rPr>
-          <w:rFonts w:ascii="Times New Roman" w:hAnsi="Times New Roman" w:cs="Times New Roman"/>
-          <w:sz w:val="28"/>
-          <w:szCs w:val="36"/>
-        </w:rPr>
-        <w:t>(</w:t>
-      </w:r>
-      <w:proofErr w:type="gramEnd"/>
-      <w:r>
-        <w:rPr>
-          <w:rFonts w:ascii="Times New Roman" w:hAnsi="Times New Roman" w:cs="Times New Roman"/>
-          <w:sz w:val="28"/>
-          <w:szCs w:val="36"/>
-        </w:rPr>
-        <w:t>)</w:t>
-      </w:r>
-    </w:p>
-    <w:p>
-      <w:pPr>
-        <w:rPr>
-          <w:rFonts w:ascii="Times New Roman" w:hAnsi="Times New Roman" w:cs="Times New Roman"/>
-          <w:sz w:val="24"/>
-          <w:szCs w:val="36"/>
-        </w:rPr>
-      </w:pPr>
-      <w:r>
-        <w:rPr>
-          <w:rFonts w:ascii="Times New Roman" w:hAnsi="Times New Roman" w:cs="Times New Roman"/>
-          <w:sz w:val="24"/>
-          <w:szCs w:val="36"/>
-        </w:rPr>
-        <w:tab/>
-        <w:t xml:space="preserve">This section </w:t>
-      </w:r>
-      <w:r>
-        <w:rPr>
-          <w:rFonts w:ascii="Times New Roman" w:hAnsi="Times New Roman" w:cs="Times New Roman"/>
-          <w:sz w:val="24"/>
-          <w:szCs w:val="36"/>
-        </w:rPr>
-        <w:t>sums the values of the intermediate stack, it does this by taking the first value from the intermediate stack and storing it as the product, then while the intermediate stack has values, elements are popped and added to product</w:t>
-      </w:r>
-      <w:r>
-        <w:rPr>
-          <w:rFonts w:ascii="Times New Roman" w:hAnsi="Times New Roman" w:cs="Times New Roman"/>
-          <w:sz w:val="24"/>
-          <w:szCs w:val="36"/>
-        </w:rPr>
-        <w:t>, padding is added when needed</w:t>
-      </w:r>
-      <w:r>
-        <w:rPr>
-          <w:rFonts w:ascii="Times New Roman" w:hAnsi="Times New Roman" w:cs="Times New Roman"/>
-          <w:sz w:val="24"/>
-          <w:szCs w:val="36"/>
-        </w:rPr>
-        <w:t>. Every time an element is popped from the intermediate stack it is added to the final stack. After the loop is finished every element from intermediate stack is now in final stack and product is the sum of all</w:t>
-      </w:r>
-      <w:r>
-        <w:rPr>
-          <w:rFonts w:ascii="Times New Roman" w:hAnsi="Times New Roman" w:cs="Times New Roman"/>
-          <w:sz w:val="24"/>
-          <w:szCs w:val="36"/>
-        </w:rPr>
-        <w:t xml:space="preserve"> intermediates.</w:t>
-      </w:r>
-    </w:p>
-    <w:p>
-      <w:pPr>
-        <w:rPr>
-          <w:rFonts w:ascii="Times New Roman" w:hAnsi="Times New Roman" w:cs="Times New Roman"/>
-          <w:sz w:val="28"/>
-          <w:szCs w:val="36"/>
-        </w:rPr>
-      </w:pPr>
-      <w:r>
-        <w:rPr>
-          <w:rFonts w:ascii="Times New Roman" w:hAnsi="Times New Roman" w:cs="Times New Roman"/>
-          <w:sz w:val="28"/>
-          <w:szCs w:val="36"/>
-        </w:rPr>
-        <w:t>Helper</w:t>
-      </w:r>
-      <w:r>
-        <w:rPr>
-          <w:rFonts w:ascii="Times New Roman" w:hAnsi="Times New Roman" w:cs="Times New Roman"/>
-          <w:sz w:val="28"/>
-          <w:szCs w:val="36"/>
-        </w:rPr>
-        <w:t xml:space="preserve"> Section</w:t>
-      </w:r>
-      <w:r>
-        <w:rPr>
-          <w:rFonts w:ascii="Times New Roman" w:hAnsi="Times New Roman" w:cs="Times New Roman"/>
-          <w:sz w:val="28"/>
-          <w:szCs w:val="36"/>
-        </w:rPr>
-        <w:t xml:space="preserve"> 3: </w:t>
-      </w:r>
-      <w:proofErr w:type="spellStart"/>
-      <w:proofErr w:type="gramStart"/>
-      <w:r>
-        <w:rPr>
-          <w:rFonts w:ascii="Times New Roman" w:hAnsi="Times New Roman" w:cs="Times New Roman"/>
-          <w:sz w:val="28"/>
-          <w:szCs w:val="36"/>
-        </w:rPr>
-        <w:t>padString</w:t>
-      </w:r>
-      <w:proofErr w:type="spellEnd"/>
-      <w:r>
-        <w:rPr>
-          <w:rFonts w:ascii="Times New Roman" w:hAnsi="Times New Roman" w:cs="Times New Roman"/>
-          <w:sz w:val="28"/>
-          <w:szCs w:val="36"/>
-        </w:rPr>
-        <w:t>(</w:t>
-      </w:r>
-      <w:proofErr w:type="gramEnd"/>
-      <w:r>
-        <w:rPr>
-          <w:rFonts w:ascii="Times New Roman" w:hAnsi="Times New Roman" w:cs="Times New Roman"/>
-          <w:sz w:val="28"/>
-          <w:szCs w:val="36"/>
-        </w:rPr>
-        <w:t>s, length</w:t>
-      </w:r>
-      <w:r>
-        <w:rPr>
-          <w:rFonts w:ascii="Times New Roman" w:hAnsi="Times New Roman" w:cs="Times New Roman"/>
-          <w:sz w:val="28"/>
-          <w:szCs w:val="36"/>
-        </w:rPr>
-        <w:t>)</w:t>
-      </w:r>
-    </w:p>
-    <w:p>
-      <w:pPr>
-        <w:rPr>
-          <w:rFonts w:ascii="Times New Roman" w:hAnsi="Times New Roman" w:cs="Times New Roman"/>
-          <w:sz w:val="24"/>
-          <w:szCs w:val="36"/>
-        </w:rPr>
-      </w:pPr>
-      <w:r>
-        <w:rPr>
-          <w:rFonts w:ascii="Times New Roman" w:hAnsi="Times New Roman" w:cs="Times New Roman"/>
-          <w:sz w:val="24"/>
-          <w:szCs w:val="36"/>
-        </w:rPr>
-        <w:tab/>
-        <w:t>This section will loop until the length of the string, s, is equal to the target length, length. This is done with</w:t>
-      </w:r>
-      <w:r>
-        <w:rPr>
-          <w:rFonts w:ascii="Times New Roman" w:hAnsi="Times New Roman" w:cs="Times New Roman"/>
-          <w:sz w:val="24"/>
-          <w:szCs w:val="36"/>
-        </w:rPr>
-        <w:t xml:space="preserve"> a simple loop, in the loop a ‘0’ is added to the front</w:t>
-      </w:r>
-      <w:r>
-        <w:rPr>
-          <w:rFonts w:ascii="Times New Roman" w:hAnsi="Times New Roman" w:cs="Times New Roman"/>
-          <w:sz w:val="24"/>
-          <w:szCs w:val="36"/>
-        </w:rPr>
-        <w:t xml:space="preserve"> of the strin</w:t>
-      </w:r>
-      <w:r>
-        <w:rPr>
-          <w:rFonts w:ascii="Times New Roman" w:hAnsi="Times New Roman" w:cs="Times New Roman"/>
-          <w:sz w:val="24"/>
-          <w:szCs w:val="36"/>
-        </w:rPr>
-        <w:t>g</w:t>
-      </w:r>
-      <w:r>
-        <w:rPr>
-          <w:rFonts w:ascii="Times New Roman" w:hAnsi="Times New Roman" w:cs="Times New Roman"/>
-          <w:sz w:val="24"/>
-          <w:szCs w:val="36"/>
-        </w:rPr>
-        <w:t>. Finally, the padded string is returned.</w:t>
-      </w:r>
-    </w:p>
-    <w:p>
-      <w:pPr>
-        <w:rPr>
-          <w:rFonts w:ascii="Times New Roman" w:hAnsi="Times New Roman" w:cs="Times New Roman"/>
-          <w:sz w:val="28"/>
-          <w:szCs w:val="36"/>
-        </w:rPr>
-      </w:pPr>
-      <w:r>
-        <w:rPr>
-          <w:rFonts w:ascii="Times New Roman" w:hAnsi="Times New Roman" w:cs="Times New Roman"/>
-          <w:sz w:val="28"/>
-          <w:szCs w:val="36"/>
-        </w:rPr>
-        <w:lastRenderedPageBreak/>
-        <w:t>Helper</w:t>
-      </w:r>
-      <w:r>
-        <w:rPr>
-          <w:rFonts w:ascii="Times New Roman" w:hAnsi="Times New Roman" w:cs="Times New Roman"/>
-          <w:sz w:val="28"/>
-          <w:szCs w:val="36"/>
-        </w:rPr>
-        <w:t xml:space="preserve"> Section</w:t>
-      </w:r>
-      <w:r>
-        <w:rPr>
-          <w:rFonts w:ascii="Times New Roman" w:hAnsi="Times New Roman" w:cs="Times New Roman"/>
-          <w:sz w:val="28"/>
-          <w:szCs w:val="36"/>
-        </w:rPr>
-        <w:t xml:space="preserve"> 4</w:t>
-      </w:r>
-      <w:r>
-        <w:rPr>
-          <w:rFonts w:ascii="Times New Roman" w:hAnsi="Times New Roman" w:cs="Times New Roman"/>
-          <w:sz w:val="28"/>
-          <w:szCs w:val="36"/>
-        </w:rPr>
-        <w:t xml:space="preserve">: </w:t>
-      </w:r>
-      <w:proofErr w:type="spellStart"/>
-      <w:proofErr w:type="gramStart"/>
-      <w:r>
-        <w:rPr>
-          <w:rFonts w:ascii="Times New Roman" w:hAnsi="Times New Roman" w:cs="Times New Roman"/>
-          <w:sz w:val="28"/>
-          <w:szCs w:val="36"/>
-        </w:rPr>
-        <w:t>sumNumbers</w:t>
-      </w:r>
-      <w:proofErr w:type="spellEnd"/>
-      <w:r>
-        <w:rPr>
-          <w:rFonts w:ascii="Times New Roman" w:hAnsi="Times New Roman" w:cs="Times New Roman"/>
-          <w:sz w:val="28"/>
-          <w:szCs w:val="36"/>
-        </w:rPr>
-        <w:t>(</w:t>
-      </w:r>
-      <w:proofErr w:type="gramEnd"/>
-      <w:r>
-        <w:rPr>
-          <w:rFonts w:ascii="Times New Roman" w:hAnsi="Times New Roman" w:cs="Times New Roman"/>
-          <w:sz w:val="28"/>
-          <w:szCs w:val="36"/>
-        </w:rPr>
-        <w:t>s</w:t>
-      </w:r>
-      <w:r>
-        <w:rPr>
-          <w:rFonts w:ascii="Times New Roman" w:hAnsi="Times New Roman" w:cs="Times New Roman"/>
-          <w:sz w:val="28"/>
-          <w:szCs w:val="36"/>
-        </w:rPr>
-        <w:t>1, s2</w:t>
-      </w:r>
-      <w:r>
-        <w:rPr>
-          <w:rFonts w:ascii="Times New Roman" w:hAnsi="Times New Roman" w:cs="Times New Roman"/>
-          <w:sz w:val="28"/>
-          <w:szCs w:val="36"/>
-        </w:rPr>
-        <w:t>)</w:t>
-      </w:r>
-    </w:p>
-    <w:p>
-      <w:pPr>
-        <w:rPr>
-          <w:rFonts w:ascii="Times New Roman" w:hAnsi="Times New Roman" w:cs="Times New Roman"/>
-          <w:sz w:val="24"/>
-          <w:szCs w:val="36"/>
-        </w:rPr>
-      </w:pPr>
-      <w:r>
-        <w:rPr>
-          <w:rFonts w:ascii="Times New Roman" w:hAnsi="Times New Roman" w:cs="Times New Roman"/>
-          <w:sz w:val="24"/>
-          <w:szCs w:val="36"/>
-        </w:rPr>
-        <w:tab/>
-        <w:t>This section wi</w:t>
-      </w:r>
-      <w:r>
-        <w:rPr>
-          <w:rFonts w:ascii="Times New Roman" w:hAnsi="Times New Roman" w:cs="Times New Roman"/>
-          <w:sz w:val="24"/>
-          <w:szCs w:val="36"/>
-        </w:rPr>
-        <w:t xml:space="preserve">ll loop through both string, starting at the end, and at each character and carry together to find the result. The result and carry are adjusted and the result is joined to the front of the sum string. </w:t>
-      </w:r>
-      <w:r>
-        <w:rPr>
-          <w:rFonts w:ascii="Times New Roman" w:hAnsi="Times New Roman" w:cs="Times New Roman"/>
-          <w:sz w:val="24"/>
-          <w:szCs w:val="36"/>
-        </w:rPr>
-        <w:t xml:space="preserve">When the loop has </w:t>
-      </w:r>
-      <w:r>
-        <w:rPr>
-          <w:rFonts w:ascii="Times New Roman" w:hAnsi="Times New Roman" w:cs="Times New Roman"/>
-          <w:sz w:val="24"/>
-          <w:szCs w:val="36"/>
-        </w:rPr>
-        <w:t>ended,</w:t>
-      </w:r>
-      <w:r>
-        <w:rPr>
-          <w:rFonts w:ascii="Times New Roman" w:hAnsi="Times New Roman" w:cs="Times New Roman"/>
-          <w:sz w:val="24"/>
-          <w:szCs w:val="36"/>
-        </w:rPr>
-        <w:t xml:space="preserve"> </w:t>
-      </w:r>
-      <w:r>
-        <w:rPr>
-          <w:rFonts w:ascii="Times New Roman" w:hAnsi="Times New Roman" w:cs="Times New Roman"/>
-          <w:sz w:val="24"/>
-          <w:szCs w:val="36"/>
-        </w:rPr>
-        <w:t>any remaining carry is added to the front of sum and sum is returned.</w:t>
-      </w:r>
-    </w:p>
-    <w:p>
-      <w:pPr>
-        <w:rPr>
-          <w:rFonts w:ascii="Times New Roman" w:hAnsi="Times New Roman" w:cs="Times New Roman"/>
-          <w:sz w:val="24"/>
-          <w:szCs w:val="36"/>
-        </w:rPr>
-      </w:pPr>
-    </w:p>
-    <w:p>
-      <w:pPr>
-        <w:jc w:val="center"/>
-        <w:rPr>
-          <w:rFonts w:ascii="Times New Roman" w:hAnsi="Times New Roman" w:cs="Times New Roman"/>
           <w:sz w:val="36"/>
           <w:szCs w:val="36"/>
           <w:u w:val="single"/>
         </w:rPr>
       </w:pPr>
-      <w:r>
-        <w:rPr>
-          <w:rFonts w:ascii="Times New Roman" w:hAnsi="Times New Roman" w:cs="Times New Roman"/>
-          <w:sz w:val="36"/>
-          <w:szCs w:val="36"/>
-          <w:u w:val="single"/>
-        </w:rPr>
-        <w:t>Proofs</w:t>
-      </w:r>
     </w:p>
     <w:sectPr>
       <w:headerReference w:type="default" r:id="rId7"/>
@@ -919,6 +887,7 @@
         <w:docPartUnique/>
       </w:docPartObj>
     </w:sdtPr>
+    <w:sdtEndPr/>
     <w:sdtContent>
       <w:p>
         <w:pPr>
@@ -941,7 +910,7 @@
           <w:rPr>
             <w:noProof/>
           </w:rPr>
-          <w:t>1</w:t>
+          <w:t>2</w:t>
         </w:r>
         <w:r>
           <w:rPr>
@@ -1897,6 +1866,92 @@
     </w:lvl>
   </w:abstractNum>
   <w:abstractNum w:abstractNumId="10" w15:restartNumberingAfterBreak="0">
+    <w:nsid w:val="12933B36"/>
+    <w:multiLevelType w:val="hybridMultilevel"/>
+    <w:tmpl w:val="15DE4854"/>
+    <w:lvl w:ilvl="0" w:tplc="1009000F">
+      <w:start w:val="1"/>
+      <w:numFmt w:val="decimal"/>
+      <w:lvlText w:val="%1."/>
+      <w:lvlJc w:val="left"/>
+      <w:pPr>
+        <w:ind w:left="1440" w:hanging="360"/>
+      </w:pPr>
+    </w:lvl>
+    <w:lvl w:ilvl="1" w:tplc="10090019" w:tentative="1">
+      <w:start w:val="1"/>
+      <w:numFmt w:val="lowerLetter"/>
+      <w:lvlText w:val="%2."/>
+      <w:lvlJc w:val="left"/>
+      <w:pPr>
+        <w:ind w:left="2160" w:hanging="360"/>
+      </w:pPr>
+    </w:lvl>
+    <w:lvl w:ilvl="2" w:tplc="1009001B" w:tentative="1">
+      <w:start w:val="1"/>
+      <w:numFmt w:val="lowerRoman"/>
+      <w:lvlText w:val="%3."/>
+      <w:lvlJc w:val="right"/>
+      <w:pPr>
+        <w:ind w:left="2880" w:hanging="180"/>
+      </w:pPr>
+    </w:lvl>
+    <w:lvl w:ilvl="3" w:tplc="1009000F" w:tentative="1">
+      <w:start w:val="1"/>
+      <w:numFmt w:val="decimal"/>
+      <w:lvlText w:val="%4."/>
+      <w:lvlJc w:val="left"/>
+      <w:pPr>
+        <w:ind w:left="3600" w:hanging="360"/>
+      </w:pPr>
+    </w:lvl>
+    <w:lvl w:ilvl="4" w:tplc="10090019" w:tentative="1">
+      <w:start w:val="1"/>
+      <w:numFmt w:val="lowerLetter"/>
+      <w:lvlText w:val="%5."/>
+      <w:lvlJc w:val="left"/>
+      <w:pPr>
+        <w:ind w:left="4320" w:hanging="360"/>
+      </w:pPr>
+    </w:lvl>
+    <w:lvl w:ilvl="5" w:tplc="1009001B" w:tentative="1">
+      <w:start w:val="1"/>
+      <w:numFmt w:val="lowerRoman"/>
+      <w:lvlText w:val="%6."/>
+      <w:lvlJc w:val="right"/>
+      <w:pPr>
+        <w:ind w:left="5040" w:hanging="180"/>
+      </w:pPr>
+    </w:lvl>
+    <w:lvl w:ilvl="6" w:tplc="1009000F" w:tentative="1">
+      <w:start w:val="1"/>
+      <w:numFmt w:val="decimal"/>
+      <w:lvlText w:val="%7."/>
+      <w:lvlJc w:val="left"/>
+      <w:pPr>
+        <w:ind w:left="5760" w:hanging="360"/>
+      </w:pPr>
+    </w:lvl>
+    <w:lvl w:ilvl="7" w:tplc="10090019" w:tentative="1">
+      <w:start w:val="1"/>
+      <w:numFmt w:val="lowerLetter"/>
+      <w:lvlText w:val="%8."/>
+      <w:lvlJc w:val="left"/>
+      <w:pPr>
+        <w:ind w:left="6480" w:hanging="360"/>
+      </w:pPr>
+    </w:lvl>
+    <w:lvl w:ilvl="8" w:tplc="1009001B" w:tentative="1">
+      <w:start w:val="1"/>
+      <w:numFmt w:val="lowerRoman"/>
+      <w:lvlText w:val="%9."/>
+      <w:lvlJc w:val="right"/>
+      <w:pPr>
+        <w:ind w:left="7200" w:hanging="180"/>
+      </w:pPr>
+    </w:lvl>
+  </w:abstractNum>
+  <w:abstractNum w:abstractNumId="11" w15:restartNumberingAfterBreak="0">
     <w:nsid w:val="12B555FC"/>
     <w:multiLevelType w:val="hybridMultilevel"/>
     <w:tmpl w:val="2FBEDABA"/>
@@ -1985,7 +2040,93 @@
       </w:pPr>
     </w:lvl>
   </w:abstractNum>
-  <w:abstractNum w:abstractNumId="11" w15:restartNumberingAfterBreak="0">
+  <w:abstractNum w:abstractNumId="12" w15:restartNumberingAfterBreak="0">
+    <w:nsid w:val="17890D87"/>
+    <w:multiLevelType w:val="hybridMultilevel"/>
+    <w:tmpl w:val="15DE4854"/>
+    <w:lvl w:ilvl="0" w:tplc="1009000F">
+      <w:start w:val="1"/>
+      <w:numFmt w:val="decimal"/>
+      <w:lvlText w:val="%1."/>
+      <w:lvlJc w:val="left"/>
+      <w:pPr>
+        <w:ind w:left="1440" w:hanging="360"/>
+      </w:pPr>
+    </w:lvl>
+    <w:lvl w:ilvl="1" w:tplc="10090019" w:tentative="1">
+      <w:start w:val="1"/>
+      <w:numFmt w:val="lowerLetter"/>
+      <w:lvlText w:val="%2."/>
+      <w:lvlJc w:val="left"/>
+      <w:pPr>
+        <w:ind w:left="2160" w:hanging="360"/>
+      </w:pPr>
+    </w:lvl>
+    <w:lvl w:ilvl="2" w:tplc="1009001B" w:tentative="1">
+      <w:start w:val="1"/>
+      <w:numFmt w:val="lowerRoman"/>
+      <w:lvlText w:val="%3."/>
+      <w:lvlJc w:val="right"/>
+      <w:pPr>
+        <w:ind w:left="2880" w:hanging="180"/>
+      </w:pPr>
+    </w:lvl>
+    <w:lvl w:ilvl="3" w:tplc="1009000F" w:tentative="1">
+      <w:start w:val="1"/>
+      <w:numFmt w:val="decimal"/>
+      <w:lvlText w:val="%4."/>
+      <w:lvlJc w:val="left"/>
+      <w:pPr>
+        <w:ind w:left="3600" w:hanging="360"/>
+      </w:pPr>
+    </w:lvl>
+    <w:lvl w:ilvl="4" w:tplc="10090019" w:tentative="1">
+      <w:start w:val="1"/>
+      <w:numFmt w:val="lowerLetter"/>
+      <w:lvlText w:val="%5."/>
+      <w:lvlJc w:val="left"/>
+      <w:pPr>
+        <w:ind w:left="4320" w:hanging="360"/>
+      </w:pPr>
+    </w:lvl>
+    <w:lvl w:ilvl="5" w:tplc="1009001B" w:tentative="1">
+      <w:start w:val="1"/>
+      <w:numFmt w:val="lowerRoman"/>
+      <w:lvlText w:val="%6."/>
+      <w:lvlJc w:val="right"/>
+      <w:pPr>
+        <w:ind w:left="5040" w:hanging="180"/>
+      </w:pPr>
+    </w:lvl>
+    <w:lvl w:ilvl="6" w:tplc="1009000F" w:tentative="1">
+      <w:start w:val="1"/>
+      <w:numFmt w:val="decimal"/>
+      <w:lvlText w:val="%7."/>
+      <w:lvlJc w:val="left"/>
+      <w:pPr>
+        <w:ind w:left="5760" w:hanging="360"/>
+      </w:pPr>
+    </w:lvl>
+    <w:lvl w:ilvl="7" w:tplc="10090019" w:tentative="1">
+      <w:start w:val="1"/>
+      <w:numFmt w:val="lowerLetter"/>
+      <w:lvlText w:val="%8."/>
+      <w:lvlJc w:val="left"/>
+      <w:pPr>
+        <w:ind w:left="6480" w:hanging="360"/>
+      </w:pPr>
+    </w:lvl>
+    <w:lvl w:ilvl="8" w:tplc="1009001B" w:tentative="1">
+      <w:start w:val="1"/>
+      <w:numFmt w:val="lowerRoman"/>
+      <w:lvlText w:val="%9."/>
+      <w:lvlJc w:val="right"/>
+      <w:pPr>
+        <w:ind w:left="7200" w:hanging="180"/>
+      </w:pPr>
+    </w:lvl>
+  </w:abstractNum>
+  <w:abstractNum w:abstractNumId="13" w15:restartNumberingAfterBreak="0">
     <w:nsid w:val="199066F5"/>
     <w:multiLevelType w:val="hybridMultilevel"/>
     <w:tmpl w:val="3BF6B56E"/>
@@ -2074,7 +2215,7 @@
       </w:pPr>
     </w:lvl>
   </w:abstractNum>
-  <w:abstractNum w:abstractNumId="12" w15:restartNumberingAfterBreak="0">
+  <w:abstractNum w:abstractNumId="14" w15:restartNumberingAfterBreak="0">
     <w:nsid w:val="1EB11E26"/>
     <w:multiLevelType w:val="hybridMultilevel"/>
     <w:tmpl w:val="670A58F8"/>
@@ -2163,7 +2304,7 @@
       </w:pPr>
     </w:lvl>
   </w:abstractNum>
-  <w:abstractNum w:abstractNumId="13" w15:restartNumberingAfterBreak="0">
+  <w:abstractNum w:abstractNumId="15" w15:restartNumberingAfterBreak="0">
     <w:nsid w:val="232901C9"/>
     <w:multiLevelType w:val="hybridMultilevel"/>
     <w:tmpl w:val="5B9CE132"/>
@@ -2252,7 +2393,7 @@
       </w:pPr>
     </w:lvl>
   </w:abstractNum>
-  <w:abstractNum w:abstractNumId="14" w15:restartNumberingAfterBreak="0">
+  <w:abstractNum w:abstractNumId="16" w15:restartNumberingAfterBreak="0">
     <w:nsid w:val="23565C19"/>
     <w:multiLevelType w:val="hybridMultilevel"/>
     <w:tmpl w:val="780C05E6"/>
@@ -2341,7 +2482,7 @@
       </w:pPr>
     </w:lvl>
   </w:abstractNum>
-  <w:abstractNum w:abstractNumId="15" w15:restartNumberingAfterBreak="0">
+  <w:abstractNum w:abstractNumId="17" w15:restartNumberingAfterBreak="0">
     <w:nsid w:val="2475584C"/>
     <w:multiLevelType w:val="hybridMultilevel"/>
     <w:tmpl w:val="88A219A8"/>
@@ -2430,7 +2571,7 @@
       </w:pPr>
     </w:lvl>
   </w:abstractNum>
-  <w:abstractNum w:abstractNumId="16" w15:restartNumberingAfterBreak="0">
+  <w:abstractNum w:abstractNumId="18" w15:restartNumberingAfterBreak="0">
     <w:nsid w:val="26553861"/>
     <w:multiLevelType w:val="hybridMultilevel"/>
     <w:tmpl w:val="EAAC715E"/>
@@ -2519,7 +2660,7 @@
       </w:pPr>
     </w:lvl>
   </w:abstractNum>
-  <w:abstractNum w:abstractNumId="17" w15:restartNumberingAfterBreak="0">
+  <w:abstractNum w:abstractNumId="19" w15:restartNumberingAfterBreak="0">
     <w:nsid w:val="280E5E46"/>
     <w:multiLevelType w:val="hybridMultilevel"/>
     <w:tmpl w:val="4212FD00"/>
@@ -2608,7 +2749,7 @@
       </w:pPr>
     </w:lvl>
   </w:abstractNum>
-  <w:abstractNum w:abstractNumId="18" w15:restartNumberingAfterBreak="0">
+  <w:abstractNum w:abstractNumId="20" w15:restartNumberingAfterBreak="0">
     <w:nsid w:val="2B9B1C63"/>
     <w:multiLevelType w:val="hybridMultilevel"/>
     <w:tmpl w:val="5178D35C"/>
@@ -2694,7 +2835,7 @@
       </w:pPr>
     </w:lvl>
   </w:abstractNum>
-  <w:abstractNum w:abstractNumId="19" w15:restartNumberingAfterBreak="0">
+  <w:abstractNum w:abstractNumId="21" w15:restartNumberingAfterBreak="0">
     <w:nsid w:val="2E996FCD"/>
     <w:multiLevelType w:val="hybridMultilevel"/>
     <w:tmpl w:val="EAAC715E"/>
@@ -2783,7 +2924,7 @@
       </w:pPr>
     </w:lvl>
   </w:abstractNum>
-  <w:abstractNum w:abstractNumId="20" w15:restartNumberingAfterBreak="0">
+  <w:abstractNum w:abstractNumId="22" w15:restartNumberingAfterBreak="0">
     <w:nsid w:val="33C846AE"/>
     <w:multiLevelType w:val="hybridMultilevel"/>
     <w:tmpl w:val="858A8336"/>
@@ -2872,7 +3013,7 @@
       </w:pPr>
     </w:lvl>
   </w:abstractNum>
-  <w:abstractNum w:abstractNumId="21" w15:restartNumberingAfterBreak="0">
+  <w:abstractNum w:abstractNumId="23" w15:restartNumberingAfterBreak="0">
     <w:nsid w:val="34BF4F66"/>
     <w:multiLevelType w:val="hybridMultilevel"/>
     <w:tmpl w:val="669AB9CA"/>
@@ -2958,7 +3099,7 @@
       </w:pPr>
     </w:lvl>
   </w:abstractNum>
-  <w:abstractNum w:abstractNumId="22" w15:restartNumberingAfterBreak="0">
+  <w:abstractNum w:abstractNumId="24" w15:restartNumberingAfterBreak="0">
     <w:nsid w:val="352A397F"/>
     <w:multiLevelType w:val="hybridMultilevel"/>
     <w:tmpl w:val="5A409CC6"/>
@@ -3047,7 +3188,7 @@
       </w:pPr>
     </w:lvl>
   </w:abstractNum>
-  <w:abstractNum w:abstractNumId="23" w15:restartNumberingAfterBreak="0">
+  <w:abstractNum w:abstractNumId="25" w15:restartNumberingAfterBreak="0">
     <w:nsid w:val="3A226FBF"/>
     <w:multiLevelType w:val="hybridMultilevel"/>
     <w:tmpl w:val="01EE757E"/>
@@ -3136,7 +3277,7 @@
       </w:pPr>
     </w:lvl>
   </w:abstractNum>
-  <w:abstractNum w:abstractNumId="24" w15:restartNumberingAfterBreak="0">
+  <w:abstractNum w:abstractNumId="26" w15:restartNumberingAfterBreak="0">
     <w:nsid w:val="3B766A90"/>
     <w:multiLevelType w:val="hybridMultilevel"/>
     <w:tmpl w:val="05E43AE6"/>
@@ -3225,7 +3366,7 @@
       </w:pPr>
     </w:lvl>
   </w:abstractNum>
-  <w:abstractNum w:abstractNumId="25" w15:restartNumberingAfterBreak="0">
+  <w:abstractNum w:abstractNumId="27" w15:restartNumberingAfterBreak="0">
     <w:nsid w:val="42FC0BC9"/>
     <w:multiLevelType w:val="hybridMultilevel"/>
     <w:tmpl w:val="DB1A3272"/>
@@ -3314,7 +3455,7 @@
       </w:pPr>
     </w:lvl>
   </w:abstractNum>
-  <w:abstractNum w:abstractNumId="26" w15:restartNumberingAfterBreak="0">
+  <w:abstractNum w:abstractNumId="28" w15:restartNumberingAfterBreak="0">
     <w:nsid w:val="43415D6E"/>
     <w:multiLevelType w:val="hybridMultilevel"/>
     <w:tmpl w:val="7CB233F0"/>
@@ -3403,7 +3544,7 @@
       </w:pPr>
     </w:lvl>
   </w:abstractNum>
-  <w:abstractNum w:abstractNumId="27" w15:restartNumberingAfterBreak="0">
+  <w:abstractNum w:abstractNumId="29" w15:restartNumberingAfterBreak="0">
     <w:nsid w:val="491D2F4E"/>
     <w:multiLevelType w:val="hybridMultilevel"/>
     <w:tmpl w:val="1E0E59E8"/>
@@ -3492,7 +3633,7 @@
       </w:pPr>
     </w:lvl>
   </w:abstractNum>
-  <w:abstractNum w:abstractNumId="28" w15:restartNumberingAfterBreak="0">
+  <w:abstractNum w:abstractNumId="30" w15:restartNumberingAfterBreak="0">
     <w:nsid w:val="4D336A51"/>
     <w:multiLevelType w:val="hybridMultilevel"/>
     <w:tmpl w:val="148A358E"/>
@@ -3578,7 +3719,7 @@
       </w:pPr>
     </w:lvl>
   </w:abstractNum>
-  <w:abstractNum w:abstractNumId="29" w15:restartNumberingAfterBreak="0">
+  <w:abstractNum w:abstractNumId="31" w15:restartNumberingAfterBreak="0">
     <w:nsid w:val="4DAC0474"/>
     <w:multiLevelType w:val="hybridMultilevel"/>
     <w:tmpl w:val="2FBEDABA"/>
@@ -3667,7 +3808,7 @@
       </w:pPr>
     </w:lvl>
   </w:abstractNum>
-  <w:abstractNum w:abstractNumId="30" w15:restartNumberingAfterBreak="0">
+  <w:abstractNum w:abstractNumId="32" w15:restartNumberingAfterBreak="0">
     <w:nsid w:val="556F5466"/>
     <w:multiLevelType w:val="hybridMultilevel"/>
     <w:tmpl w:val="F58EE6AE"/>
@@ -3756,7 +3897,7 @@
       </w:pPr>
     </w:lvl>
   </w:abstractNum>
-  <w:abstractNum w:abstractNumId="31" w15:restartNumberingAfterBreak="0">
+  <w:abstractNum w:abstractNumId="33" w15:restartNumberingAfterBreak="0">
     <w:nsid w:val="57F47660"/>
     <w:multiLevelType w:val="hybridMultilevel"/>
     <w:tmpl w:val="56AEC482"/>
@@ -3845,7 +3986,7 @@
       </w:pPr>
     </w:lvl>
   </w:abstractNum>
-  <w:abstractNum w:abstractNumId="32" w15:restartNumberingAfterBreak="0">
+  <w:abstractNum w:abstractNumId="34" w15:restartNumberingAfterBreak="0">
     <w:nsid w:val="58F62879"/>
     <w:multiLevelType w:val="hybridMultilevel"/>
     <w:tmpl w:val="A716A2E6"/>
@@ -3934,7 +4075,7 @@
       </w:pPr>
     </w:lvl>
   </w:abstractNum>
-  <w:abstractNum w:abstractNumId="33" w15:restartNumberingAfterBreak="0">
+  <w:abstractNum w:abstractNumId="35" w15:restartNumberingAfterBreak="0">
     <w:nsid w:val="5CC00C59"/>
     <w:multiLevelType w:val="hybridMultilevel"/>
     <w:tmpl w:val="E8F481EA"/>
@@ -4023,7 +4164,7 @@
       </w:pPr>
     </w:lvl>
   </w:abstractNum>
-  <w:abstractNum w:abstractNumId="34" w15:restartNumberingAfterBreak="0">
+  <w:abstractNum w:abstractNumId="36" w15:restartNumberingAfterBreak="0">
     <w:nsid w:val="618C067E"/>
     <w:multiLevelType w:val="hybridMultilevel"/>
     <w:tmpl w:val="CBDC2D00"/>
@@ -4112,7 +4253,7 @@
       </w:pPr>
     </w:lvl>
   </w:abstractNum>
-  <w:abstractNum w:abstractNumId="35" w15:restartNumberingAfterBreak="0">
+  <w:abstractNum w:abstractNumId="37" w15:restartNumberingAfterBreak="0">
     <w:nsid w:val="64A31C1E"/>
     <w:multiLevelType w:val="hybridMultilevel"/>
     <w:tmpl w:val="502AEC84"/>
@@ -4201,7 +4342,7 @@
       </w:pPr>
     </w:lvl>
   </w:abstractNum>
-  <w:abstractNum w:abstractNumId="36" w15:restartNumberingAfterBreak="0">
+  <w:abstractNum w:abstractNumId="38" w15:restartNumberingAfterBreak="0">
     <w:nsid w:val="67E45082"/>
     <w:multiLevelType w:val="hybridMultilevel"/>
     <w:tmpl w:val="0AFA8BEE"/>
@@ -4290,7 +4431,7 @@
       </w:pPr>
     </w:lvl>
   </w:abstractNum>
-  <w:abstractNum w:abstractNumId="37" w15:restartNumberingAfterBreak="0">
+  <w:abstractNum w:abstractNumId="39" w15:restartNumberingAfterBreak="0">
     <w:nsid w:val="682A648C"/>
     <w:multiLevelType w:val="hybridMultilevel"/>
     <w:tmpl w:val="1CD202B8"/>
@@ -4376,7 +4517,7 @@
       </w:pPr>
     </w:lvl>
   </w:abstractNum>
-  <w:abstractNum w:abstractNumId="38" w15:restartNumberingAfterBreak="0">
+  <w:abstractNum w:abstractNumId="40" w15:restartNumberingAfterBreak="0">
     <w:nsid w:val="69F478B0"/>
     <w:multiLevelType w:val="hybridMultilevel"/>
     <w:tmpl w:val="D2685ED0"/>
@@ -4465,7 +4606,7 @@
       </w:pPr>
     </w:lvl>
   </w:abstractNum>
-  <w:abstractNum w:abstractNumId="39" w15:restartNumberingAfterBreak="0">
+  <w:abstractNum w:abstractNumId="41" w15:restartNumberingAfterBreak="0">
     <w:nsid w:val="6B501C02"/>
     <w:multiLevelType w:val="hybridMultilevel"/>
     <w:tmpl w:val="669AB9CA"/>
@@ -4551,7 +4692,7 @@
       </w:pPr>
     </w:lvl>
   </w:abstractNum>
-  <w:abstractNum w:abstractNumId="40" w15:restartNumberingAfterBreak="0">
+  <w:abstractNum w:abstractNumId="42" w15:restartNumberingAfterBreak="0">
     <w:nsid w:val="6CC51CB1"/>
     <w:multiLevelType w:val="hybridMultilevel"/>
     <w:tmpl w:val="858A8336"/>
@@ -4640,7 +4781,7 @@
       </w:pPr>
     </w:lvl>
   </w:abstractNum>
-  <w:abstractNum w:abstractNumId="41" w15:restartNumberingAfterBreak="0">
+  <w:abstractNum w:abstractNumId="43" w15:restartNumberingAfterBreak="0">
     <w:nsid w:val="6E6310CB"/>
     <w:multiLevelType w:val="hybridMultilevel"/>
     <w:tmpl w:val="5B9CE132"/>
@@ -4729,7 +4870,7 @@
       </w:pPr>
     </w:lvl>
   </w:abstractNum>
-  <w:abstractNum w:abstractNumId="42" w15:restartNumberingAfterBreak="0">
+  <w:abstractNum w:abstractNumId="44" w15:restartNumberingAfterBreak="0">
     <w:nsid w:val="721D1B44"/>
     <w:multiLevelType w:val="hybridMultilevel"/>
     <w:tmpl w:val="A716A2E6"/>
@@ -4818,7 +4959,7 @@
       </w:pPr>
     </w:lvl>
   </w:abstractNum>
-  <w:abstractNum w:abstractNumId="43" w15:restartNumberingAfterBreak="0">
+  <w:abstractNum w:abstractNumId="45" w15:restartNumberingAfterBreak="0">
     <w:nsid w:val="76131ACC"/>
     <w:multiLevelType w:val="hybridMultilevel"/>
     <w:tmpl w:val="473412CE"/>
@@ -4907,7 +5048,7 @@
       </w:pPr>
     </w:lvl>
   </w:abstractNum>
-  <w:abstractNum w:abstractNumId="44" w15:restartNumberingAfterBreak="0">
+  <w:abstractNum w:abstractNumId="46" w15:restartNumberingAfterBreak="0">
     <w:nsid w:val="76317D9E"/>
     <w:multiLevelType w:val="hybridMultilevel"/>
     <w:tmpl w:val="B24EDF02"/>
@@ -4996,7 +5137,7 @@
       </w:pPr>
     </w:lvl>
   </w:abstractNum>
-  <w:abstractNum w:abstractNumId="45" w15:restartNumberingAfterBreak="0">
+  <w:abstractNum w:abstractNumId="47" w15:restartNumberingAfterBreak="0">
     <w:nsid w:val="7635299C"/>
     <w:multiLevelType w:val="hybridMultilevel"/>
     <w:tmpl w:val="662E4D2C"/>
@@ -5085,7 +5226,7 @@
       </w:pPr>
     </w:lvl>
   </w:abstractNum>
-  <w:abstractNum w:abstractNumId="46" w15:restartNumberingAfterBreak="0">
+  <w:abstractNum w:abstractNumId="48" w15:restartNumberingAfterBreak="0">
     <w:nsid w:val="76416131"/>
     <w:multiLevelType w:val="hybridMultilevel"/>
     <w:tmpl w:val="5B9CE132"/>
@@ -5174,7 +5315,7 @@
       </w:pPr>
     </w:lvl>
   </w:abstractNum>
-  <w:abstractNum w:abstractNumId="47" w15:restartNumberingAfterBreak="0">
+  <w:abstractNum w:abstractNumId="49" w15:restartNumberingAfterBreak="0">
     <w:nsid w:val="7B6A5A22"/>
     <w:multiLevelType w:val="hybridMultilevel"/>
     <w:tmpl w:val="D560591A"/>
@@ -5263,7 +5404,7 @@
       </w:pPr>
     </w:lvl>
   </w:abstractNum>
-  <w:abstractNum w:abstractNumId="48" w15:restartNumberingAfterBreak="0">
+  <w:abstractNum w:abstractNumId="50" w15:restartNumberingAfterBreak="0">
     <w:nsid w:val="7DD77876"/>
     <w:multiLevelType w:val="hybridMultilevel"/>
     <w:tmpl w:val="C79E7134"/>
@@ -5359,64 +5500,64 @@
     <w:abstractNumId w:val="9"/>
   </w:num>
   <w:num w:numId="3">
-    <w:abstractNumId w:val="26"/>
+    <w:abstractNumId w:val="28"/>
   </w:num>
   <w:num w:numId="4">
-    <w:abstractNumId w:val="12"/>
+    <w:abstractNumId w:val="14"/>
   </w:num>
   <w:num w:numId="5">
-    <w:abstractNumId w:val="31"/>
+    <w:abstractNumId w:val="33"/>
   </w:num>
   <w:num w:numId="6">
     <w:abstractNumId w:val="4"/>
   </w:num>
   <w:num w:numId="7">
-    <w:abstractNumId w:val="25"/>
+    <w:abstractNumId w:val="27"/>
   </w:num>
   <w:num w:numId="8">
-    <w:abstractNumId w:val="18"/>
+    <w:abstractNumId w:val="20"/>
   </w:num>
   <w:num w:numId="9">
-    <w:abstractNumId w:val="37"/>
+    <w:abstractNumId w:val="39"/>
   </w:num>
   <w:num w:numId="10">
-    <w:abstractNumId w:val="39"/>
+    <w:abstractNumId w:val="41"/>
   </w:num>
   <w:num w:numId="11">
     <w:abstractNumId w:val="0"/>
   </w:num>
   <w:num w:numId="12">
+    <w:abstractNumId w:val="21"/>
+  </w:num>
+  <w:num w:numId="13">
+    <w:abstractNumId w:val="15"/>
+  </w:num>
+  <w:num w:numId="14">
+    <w:abstractNumId w:val="31"/>
+  </w:num>
+  <w:num w:numId="15">
+    <w:abstractNumId w:val="42"/>
+  </w:num>
+  <w:num w:numId="16">
+    <w:abstractNumId w:val="38"/>
+  </w:num>
+  <w:num w:numId="17">
+    <w:abstractNumId w:val="13"/>
+  </w:num>
+  <w:num w:numId="18">
+    <w:abstractNumId w:val="26"/>
+  </w:num>
+  <w:num w:numId="19">
+    <w:abstractNumId w:val="16"/>
+  </w:num>
+  <w:num w:numId="20">
+    <w:abstractNumId w:val="23"/>
+  </w:num>
+  <w:num w:numId="21">
     <w:abstractNumId w:val="19"/>
   </w:num>
-  <w:num w:numId="13">
-    <w:abstractNumId w:val="13"/>
-  </w:num>
-  <w:num w:numId="14">
-    <w:abstractNumId w:val="29"/>
-  </w:num>
-  <w:num w:numId="15">
-    <w:abstractNumId w:val="40"/>
-  </w:num>
-  <w:num w:numId="16">
-    <w:abstractNumId w:val="36"/>
-  </w:num>
-  <w:num w:numId="17">
-    <w:abstractNumId w:val="11"/>
-  </w:num>
-  <w:num w:numId="18">
-    <w:abstractNumId w:val="24"/>
-  </w:num>
-  <w:num w:numId="19">
-    <w:abstractNumId w:val="14"/>
-  </w:num>
-  <w:num w:numId="20">
-    <w:abstractNumId w:val="21"/>
-  </w:num>
-  <w:num w:numId="21">
-    <w:abstractNumId w:val="17"/>
-  </w:num>
   <w:num w:numId="22">
-    <w:abstractNumId w:val="28"/>
+    <w:abstractNumId w:val="30"/>
   </w:num>
   <w:num w:numId="23">
     <w:abstractNumId w:val="6"/>
@@ -5425,79 +5566,85 @@
     <w:abstractNumId w:val="8"/>
   </w:num>
   <w:num w:numId="25">
-    <w:abstractNumId w:val="41"/>
+    <w:abstractNumId w:val="43"/>
   </w:num>
   <w:num w:numId="26">
-    <w:abstractNumId w:val="10"/>
+    <w:abstractNumId w:val="11"/>
   </w:num>
   <w:num w:numId="27">
-    <w:abstractNumId w:val="20"/>
+    <w:abstractNumId w:val="22"/>
   </w:num>
   <w:num w:numId="28">
-    <w:abstractNumId w:val="43"/>
+    <w:abstractNumId w:val="45"/>
   </w:num>
   <w:num w:numId="29">
-    <w:abstractNumId w:val="33"/>
+    <w:abstractNumId w:val="35"/>
   </w:num>
   <w:num w:numId="30">
-    <w:abstractNumId w:val="44"/>
+    <w:abstractNumId w:val="46"/>
   </w:num>
   <w:num w:numId="31">
-    <w:abstractNumId w:val="35"/>
+    <w:abstractNumId w:val="37"/>
   </w:num>
   <w:num w:numId="32">
     <w:abstractNumId w:val="1"/>
   </w:num>
   <w:num w:numId="33">
-    <w:abstractNumId w:val="30"/>
+    <w:abstractNumId w:val="32"/>
   </w:num>
   <w:num w:numId="34">
     <w:abstractNumId w:val="2"/>
   </w:num>
   <w:num w:numId="35">
-    <w:abstractNumId w:val="27"/>
+    <w:abstractNumId w:val="29"/>
   </w:num>
   <w:num w:numId="36">
-    <w:abstractNumId w:val="42"/>
+    <w:abstractNumId w:val="44"/>
   </w:num>
   <w:num w:numId="37">
     <w:abstractNumId w:val="7"/>
   </w:num>
   <w:num w:numId="38">
-    <w:abstractNumId w:val="23"/>
+    <w:abstractNumId w:val="25"/>
   </w:num>
   <w:num w:numId="39">
-    <w:abstractNumId w:val="22"/>
+    <w:abstractNumId w:val="24"/>
   </w:num>
   <w:num w:numId="40">
     <w:abstractNumId w:val="5"/>
   </w:num>
   <w:num w:numId="41">
+    <w:abstractNumId w:val="49"/>
+  </w:num>
+  <w:num w:numId="42">
     <w:abstractNumId w:val="47"/>
   </w:num>
-  <w:num w:numId="42">
-    <w:abstractNumId w:val="45"/>
+  <w:num w:numId="43">
+    <w:abstractNumId w:val="50"/>
   </w:num>
-  <w:num w:numId="43">
+  <w:num w:numId="44">
+    <w:abstractNumId w:val="18"/>
+  </w:num>
+  <w:num w:numId="45">
     <w:abstractNumId w:val="48"/>
   </w:num>
-  <w:num w:numId="44">
-    <w:abstractNumId w:val="16"/>
-  </w:num>
-  <w:num w:numId="45">
-    <w:abstractNumId w:val="46"/>
-  </w:num>
   <w:num w:numId="46">
-    <w:abstractNumId w:val="32"/>
+    <w:abstractNumId w:val="34"/>
   </w:num>
   <w:num w:numId="47">
-    <w:abstractNumId w:val="38"/>
+    <w:abstractNumId w:val="40"/>
   </w:num>
   <w:num w:numId="48">
-    <w:abstractNumId w:val="15"/>
+    <w:abstractNumId w:val="17"/>
   </w:num>
   <w:num w:numId="49">
-    <w:abstractNumId w:val="34"/>
+    <w:abstractNumId w:val="36"/>
+  </w:num>
+  <w:num w:numId="50">
+    <w:abstractNumId w:val="10"/>
+  </w:num>
+  <w:num w:numId="51">
+    <w:abstractNumId w:val="12"/>
   </w:num>
   <w:numIdMacAtCleanup w:val="49"/>
 </w:numbering>

</xml_diff>